<commit_message>
Section 6 - setup new project
</commit_message>
<xml_diff>
--- a/Angular/Angular_notatki.docx
+++ b/Angular/Angular_notatki.docx
@@ -400,30 +400,12 @@
     <w:p/>
     <w:p>
       <w:r>
-        <w:t xml:space="preserve">EventEmitter to typ wbudowany w JavaScript – ustawia się za jego pomocą properte jako typowo przyjmującą dane z eventu, w tym przypadku obiekt o podanych właściwościach. Na koniec wywołuje się </w:t>
-      </w:r>
-      <w:r>
-        <w:t>()</w:t>
-      </w:r>
-      <w:r>
-        <w:t xml:space="preserve"> konstruktor tworzący nowy obiekt typu eventEmitter który jest przechowywany w naszej nazwie zmiennej (blueprintCreated).</w:t>
-      </w:r>
-    </w:p>
-    <w:p>
-      <w:r>
-        <w:t xml:space="preserve">EventEmitter buduje obiekt </w:t>
-      </w:r>
-      <w:r>
-        <w:t xml:space="preserve">w Angular </w:t>
-      </w:r>
-      <w:r>
-        <w:t>F</w:t>
-      </w:r>
-      <w:r>
-        <w:t>ramework</w:t>
-      </w:r>
-      <w:r>
-        <w:t>, który pozwala na emisję eventu poza komponent w którym event został utworzony .</w:t>
+        <w:t>EventEmitter to typ wbudowany w JavaScript – ustawia się za jego pomocą properte jako typowo przyjmującą dane z eventu, w tym przypadku obiekt o podanych właściwościach. Na koniec wywołuje się () konstruktor tworzący nowy obiekt typu eventEmitter który jest przechowywany w naszej nazwie zmiennej (blueprintCreated).</w:t>
+      </w:r>
+    </w:p>
+    <w:p>
+      <w:r>
+        <w:t>EventEmitter buduje obiekt w Angular Framework, który pozwala na emisję eventu poza komponent w którym event został utworzony .</w:t>
       </w:r>
     </w:p>
     <w:p>
@@ -1304,6 +1286,15 @@
       <w:r>
         <w:t>. Komponent nie jest jeszcze dodany do DOM ale Angular już wykonuje na nim swoje podstawowe operacje. Otrzymujemy na tym etapie dostęp do propertów. Metoda zostaje wywołana po konstruktorze.</w:t>
       </w:r>
+      <w:r>
+        <w:t xml:space="preserve"> </w:t>
+      </w:r>
+      <w:r>
+        <w:t>Na poziomie ngOnInit, mogę wprowadzać zmiany jedynie na poziomie Angulara.</w:t>
+      </w:r>
+      <w:r>
+        <w:t xml:space="preserve"> Nie mogę wprowadzać zmian w strukturę DOM, wartości będące w tej strukturze ponieważ one nie zostały jeszcze zrenderowane poprzez wywołanie metody ngAfterViewInit().</w:t>
+      </w:r>
     </w:p>
     <w:p>
       <w:pPr>
@@ -1404,6 +1395,12 @@
       <w:r>
         <w:t>–</w:t>
       </w:r>
+      <w:r>
+        <w:t xml:space="preserve"> na tym poziomie widać zmiany w strukturze DOM, po uprzednich procesach na poziomie Angulara (ngOnInit).</w:t>
+      </w:r>
+      <w:r>
+        <w:t xml:space="preserve"> Na tym poziomie mogę wprowadzać zmiany w strukturę DOM za pomocą wskazanej metody. Na poziomie ngOnInit, mogę wprowadzać zmiany jedynie na poziomie Angulara.</w:t>
+      </w:r>
     </w:p>
     <w:p>
       <w:pPr>
@@ -1418,14 +1415,7 @@
           <w:b/>
           <w:bCs/>
         </w:rPr>
-        <w:t>ngAfterView</w:t>
-      </w:r>
-      <w:r>
-        <w:rPr>
-          <w:b/>
-          <w:bCs/>
-        </w:rPr>
-        <w:t xml:space="preserve">Checked – </w:t>
+        <w:t xml:space="preserve">ngAfterViewChecked – </w:t>
       </w:r>
     </w:p>
     <w:p>
@@ -1447,6 +1437,195 @@
         <w:t xml:space="preserve"> – uruchamiana w chwili niszczenia jakiegoś elementu w Angularze.</w:t>
       </w:r>
     </w:p>
+    <w:p/>
+    <w:p>
+      <w:r>
+        <w:t>Do obejrzenia 5.79.</w:t>
+      </w:r>
+    </w:p>
+    <w:p/>
+    <w:p>
+      <w:r>
+        <w:rPr>
+          <w:b/>
+          <w:bCs/>
+        </w:rPr>
+        <w:t>@ViewChild(</w:t>
+      </w:r>
+      <w:r>
+        <w:rPr>
+          <w:b/>
+          <w:bCs/>
+        </w:rPr>
+        <w:t>‘</w:t>
+      </w:r>
+      <w:r>
+        <w:rPr>
+          <w:b/>
+          <w:bCs/>
+        </w:rPr>
+        <w:t>reference</w:t>
+      </w:r>
+      <w:r>
+        <w:rPr>
+          <w:b/>
+          <w:bCs/>
+        </w:rPr>
+        <w:t>N</w:t>
+      </w:r>
+      <w:r>
+        <w:rPr>
+          <w:b/>
+          <w:bCs/>
+        </w:rPr>
+        <w:t>ame</w:t>
+      </w:r>
+      <w:r>
+        <w:rPr>
+          <w:b/>
+          <w:bCs/>
+        </w:rPr>
+        <w:t>’, {static: triue}</w:t>
+      </w:r>
+      <w:r>
+        <w:rPr>
+          <w:b/>
+          <w:bCs/>
+        </w:rPr>
+        <w:t>) variable</w:t>
+      </w:r>
+      <w:r>
+        <w:rPr>
+          <w:b/>
+          <w:bCs/>
+        </w:rPr>
+        <w:t>N</w:t>
+      </w:r>
+      <w:r>
+        <w:rPr>
+          <w:b/>
+          <w:bCs/>
+        </w:rPr>
+        <w:t>ame: ElementRef;</w:t>
+      </w:r>
+      <w:r>
+        <w:t xml:space="preserve"> &lt;-- Służy do uzyskania dostępu </w:t>
+      </w:r>
+      <w:r>
+        <w:t>do elementu struktury DOM</w:t>
+      </w:r>
+      <w:r>
+        <w:t xml:space="preserve"> na</w:t>
+      </w:r>
+      <w:r>
+        <w:t xml:space="preserve"> poziom</w:t>
+      </w:r>
+      <w:r>
+        <w:t>ie A</w:t>
+      </w:r>
+      <w:r>
+        <w:t>ngulara</w:t>
+      </w:r>
+      <w:r>
+        <w:t>.</w:t>
+      </w:r>
+      <w:r>
+        <w:t xml:space="preserve"> Pozwala na dostęp do elemntu w obrębie tego samego komponentu.</w:t>
+      </w:r>
+    </w:p>
+    <w:p>
+      <w:r>
+        <w:rPr>
+          <w:b/>
+          <w:bCs/>
+        </w:rPr>
+        <w:t>@ContentChild</w:t>
+      </w:r>
+      <w:r>
+        <w:rPr>
+          <w:b/>
+          <w:bCs/>
+        </w:rPr>
+        <w:t xml:space="preserve"> </w:t>
+      </w:r>
+      <w:r>
+        <w:t>(</w:t>
+      </w:r>
+      <w:r>
+        <w:rPr>
+          <w:b/>
+          <w:bCs/>
+        </w:rPr>
+        <w:t>‘</w:t>
+      </w:r>
+      <w:r>
+        <w:rPr>
+          <w:b/>
+          <w:bCs/>
+        </w:rPr>
+        <w:t>referenceName</w:t>
+      </w:r>
+      <w:r>
+        <w:rPr>
+          <w:b/>
+          <w:bCs/>
+        </w:rPr>
+        <w:t>’, {static: triue}</w:t>
+      </w:r>
+      <w:r>
+        <w:t xml:space="preserve">) </w:t>
+      </w:r>
+      <w:r>
+        <w:rPr>
+          <w:b/>
+          <w:bCs/>
+        </w:rPr>
+        <w:t>variable</w:t>
+      </w:r>
+      <w:r>
+        <w:rPr>
+          <w:b/>
+          <w:bCs/>
+        </w:rPr>
+        <w:t>N</w:t>
+      </w:r>
+      <w:r>
+        <w:rPr>
+          <w:b/>
+          <w:bCs/>
+        </w:rPr>
+        <w:t>ame: ElementRef;</w:t>
+      </w:r>
+      <w:r>
+        <w:rPr>
+          <w:b/>
+          <w:bCs/>
+        </w:rPr>
+        <w:t xml:space="preserve"> </w:t>
+      </w:r>
+      <w:r>
+        <w:t>&lt;--</w:t>
+      </w:r>
+      <w:r>
+        <w:t xml:space="preserve"> pozwala na dostęp do treści elementu</w:t>
+      </w:r>
+      <w:r>
+        <w:t xml:space="preserve"> znajdującego się w innym komponencie</w:t>
+      </w:r>
+      <w:r>
+        <w:t xml:space="preserve"> poprzez użycie referencji (w kodzie html poprzez użycie #referenceName)</w:t>
+      </w:r>
+      <w:r>
+        <w:t>.</w:t>
+      </w:r>
+    </w:p>
+    <w:p/>
+    <w:p>
+      <w:r>
+        <w:t xml:space="preserve">Sekcja 5. Zadanie 4. </w:t>
+      </w:r>
+    </w:p>
+    <w:p/>
     <w:sectPr>
       <w:pgSz w:w="11906" w:h="16838"/>
       <w:pgMar w:top="1417" w:right="1417" w:bottom="1417" w:left="1417" w:header="708" w:footer="708" w:gutter="0"/>
@@ -2212,6 +2391,7 @@
   <w:style w:type="character" w:default="1" w:styleId="Domylnaczcionkaakapitu">
     <w:name w:val="Default Paragraph Font"/>
     <w:uiPriority w:val="1"/>
+    <w:semiHidden/>
     <w:unhideWhenUsed/>
   </w:style>
   <w:style w:type="table" w:default="1" w:styleId="Standardowy">

</xml_diff>